<commit_message>
Added idea for Weight Distribution
</commit_message>
<xml_diff>
--- a/Ideen zur Umverteilung des Gewichtes.docx
+++ b/Ideen zur Umverteilung des Gewichtes.docx
@@ -29,15 +29,7 @@
         </w:numPr>
       </w:pPr>
       <w:r>
-        <w:t xml:space="preserve">Vorbau (abgesehen von Sensorik) abfeilen wo die schrauben </w:t>
-      </w:r>
-      <w:proofErr w:type="gramStart"/>
-      <w:r>
-        <w:t>drin sitzen</w:t>
-      </w:r>
-      <w:proofErr w:type="gramEnd"/>
-      <w:r>
-        <w:t>, sodass es Rechteckig ist (keine Verschwendung</w:t>
+        <w:t>Vorbau (abgesehen von Sensorik) abfeilen wo die schrauben drin sitzen, sodass es Rechteckig ist (keine Verschwendung</w:t>
       </w:r>
     </w:p>
     <w:p>
@@ -66,15 +58,7 @@
     </w:p>
     <w:p>
       <w:r>
-        <w:t xml:space="preserve">Vorteil: Effizient, </w:t>
-      </w:r>
-      <w:proofErr w:type="gramStart"/>
-      <w:r>
-        <w:t>Platzsparend</w:t>
-      </w:r>
-      <w:proofErr w:type="gramEnd"/>
-      <w:r>
-        <w:t>, gleicher Wendekreis</w:t>
+        <w:t>Vorteil: Effizient, Platzsparend, gleicher Wendekreis</w:t>
       </w:r>
     </w:p>
     <w:p>
@@ -134,6 +118,29 @@
     <w:p>
       <w:r>
         <w:t>Nachteil: Schlechter Wendekreis</w:t>
+      </w:r>
+    </w:p>
+    <w:p>
+      <w:pPr>
+        <w:pStyle w:val="berschrift3"/>
+      </w:pPr>
+      <w:r>
+        <w:t>Einkaufsrat</w:t>
+      </w:r>
+    </w:p>
+    <w:p>
+      <w:r>
+        <w:t>Einkaufsrad unter den Vorbau, dadurch hälft das Gewicht, problem gelöst.</w:t>
+      </w:r>
+    </w:p>
+    <w:p>
+      <w:r>
+        <w:t>Vorteil: Sehr einfach</w:t>
+      </w:r>
+    </w:p>
+    <w:p>
+      <w:r>
+        <w:t>Nachteil: Nicht so schön</w:t>
       </w:r>
     </w:p>
     <w:sectPr>

</xml_diff>